<commit_message>
* Program.cs: * CSV.csproj: * Constants.cs: * test.docx: * FTP.cs: * logo.jpg: * students.csv: * students.xml: * ~$udents.docx: * students.xlsx: * MyImage.jpg: * students.pptx: * students.json: * students.docx: * ~$students.xlsx: * studentsapi.docx: * ~$udentsapi.docx: * StudentNewModel.cs: * StudentController.cs: * SpreadSheetClass.cs: * WordDocumentClass.cs: * PresentationClass.cs:
* ~$students.pptx: Final Commit with OPEN XML
</commit_message>
<xml_diff>
--- a/Content/Data/students.docx
+++ b/Content/Data/students.docx
@@ -26,7 +26,7 @@
                     <pic:cNvPicPr/>
                   </pic:nvPicPr>
                   <pic:blipFill>
-                    <a:blip xmlns:r="http://schemas.openxmlformats.org/officeDocument/2006/relationships" r:embed="R07306d2031404bd1" cstate="print">
+                    <a:blip xmlns:r="http://schemas.openxmlformats.org/officeDocument/2006/relationships" r:embed="R185021ba75854011" cstate="print">
                       <a:extLst>
                         <a:ext uri="{28A0092B-C50C-407E-A947-70E740481C1C}"/>
                       </a:extLst>
@@ -80,7 +80,7 @@
                     <pic:cNvPicPr/>
                   </pic:nvPicPr>
                   <pic:blipFill>
-                    <a:blip xmlns:r="http://schemas.openxmlformats.org/officeDocument/2006/relationships" r:embed="Rf38576d2edf5479e" cstate="print">
+                    <a:blip xmlns:r="http://schemas.openxmlformats.org/officeDocument/2006/relationships" r:embed="Ra3ab21c8984e46bd" cstate="print">
                       <a:extLst>
                         <a:ext uri="{28A0092B-C50C-407E-A947-70E740481C1C}"/>
                       </a:extLst>
@@ -134,7 +134,7 @@
                     <pic:cNvPicPr/>
                   </pic:nvPicPr>
                   <pic:blipFill>
-                    <a:blip xmlns:r="http://schemas.openxmlformats.org/officeDocument/2006/relationships" r:embed="Rcd0ecc484a204146" cstate="print">
+                    <a:blip xmlns:r="http://schemas.openxmlformats.org/officeDocument/2006/relationships" r:embed="Rd0d8ccc3e0d9439a" cstate="print">
                       <a:extLst>
                         <a:ext uri="{28A0092B-C50C-407E-A947-70E740481C1C}"/>
                       </a:extLst>
@@ -188,7 +188,7 @@
                     <pic:cNvPicPr/>
                   </pic:nvPicPr>
                   <pic:blipFill>
-                    <a:blip xmlns:r="http://schemas.openxmlformats.org/officeDocument/2006/relationships" r:embed="Re96821dbddb1488f" cstate="print">
+                    <a:blip xmlns:r="http://schemas.openxmlformats.org/officeDocument/2006/relationships" r:embed="Ra540ed1535ca40b0" cstate="print">
                       <a:extLst>
                         <a:ext uri="{28A0092B-C50C-407E-A947-70E740481C1C}"/>
                       </a:extLst>
@@ -242,7 +242,7 @@
                     <pic:cNvPicPr/>
                   </pic:nvPicPr>
                   <pic:blipFill>
-                    <a:blip xmlns:r="http://schemas.openxmlformats.org/officeDocument/2006/relationships" r:embed="R36150bc4158c4a97" cstate="print">
+                    <a:blip xmlns:r="http://schemas.openxmlformats.org/officeDocument/2006/relationships" r:embed="Re85eefecda464935" cstate="print">
                       <a:extLst>
                         <a:ext uri="{28A0092B-C50C-407E-A947-70E740481C1C}"/>
                       </a:extLst>
@@ -296,7 +296,7 @@
                     <pic:cNvPicPr/>
                   </pic:nvPicPr>
                   <pic:blipFill>
-                    <a:blip xmlns:r="http://schemas.openxmlformats.org/officeDocument/2006/relationships" r:embed="Rdbf1fd6b74d847fc" cstate="print">
+                    <a:blip xmlns:r="http://schemas.openxmlformats.org/officeDocument/2006/relationships" r:embed="R594a36fb78a24c2e" cstate="print">
                       <a:extLst>
                         <a:ext uri="{28A0092B-C50C-407E-A947-70E740481C1C}"/>
                       </a:extLst>
@@ -350,7 +350,7 @@
                     <pic:cNvPicPr/>
                   </pic:nvPicPr>
                   <pic:blipFill>
-                    <a:blip xmlns:r="http://schemas.openxmlformats.org/officeDocument/2006/relationships" r:embed="Rf2cd9db601b44b09" cstate="print">
+                    <a:blip xmlns:r="http://schemas.openxmlformats.org/officeDocument/2006/relationships" r:embed="R9d3e5c1ee0de44da" cstate="print">
                       <a:extLst>
                         <a:ext uri="{28A0092B-C50C-407E-A947-70E740481C1C}"/>
                       </a:extLst>
@@ -404,7 +404,7 @@
                     <pic:cNvPicPr/>
                   </pic:nvPicPr>
                   <pic:blipFill>
-                    <a:blip xmlns:r="http://schemas.openxmlformats.org/officeDocument/2006/relationships" r:embed="Rd811e06f453b4db7" cstate="print">
+                    <a:blip xmlns:r="http://schemas.openxmlformats.org/officeDocument/2006/relationships" r:embed="R2aa35fc851454ed8" cstate="print">
                       <a:extLst>
                         <a:ext uri="{28A0092B-C50C-407E-A947-70E740481C1C}"/>
                       </a:extLst>
@@ -458,7 +458,1843 @@
                     <pic:cNvPicPr/>
                   </pic:nvPicPr>
                   <pic:blipFill>
-                    <a:blip xmlns:r="http://schemas.openxmlformats.org/officeDocument/2006/relationships" r:embed="Re741cfcea8294580" cstate="print">
+                    <a:blip xmlns:r="http://schemas.openxmlformats.org/officeDocument/2006/relationships" r:embed="R30adcceb12cd4f69" cstate="print">
+                      <a:extLst>
+                        <a:ext uri="{28A0092B-C50C-407E-A947-70E740481C1C}"/>
+                      </a:extLst>
+                    </a:blip>
+                    <a:stretch>
+                      <a:fillRect/>
+                    </a:stretch>
+                  </pic:blipFill>
+                  <pic:spPr>
+                    <a:xfrm>
+                      <a:off x="0" y="0"/>
+                      <a:ext cx="990000" cy="792000"/>
+                    </a:xfrm>
+                    <a:prstGeom prst="rect">
+                      <a:avLst/>
+                    </a:prstGeom>
+                  </pic:spPr>
+                </pic:pic>
+              </a:graphicData>
+            </a:graphic>
+          </wp:inline>
+        </w:drawing>
+      </w:r>
+    </w:p>
+    <w:p>
+      <w:r>
+        <w:br w:type="page"/>
+      </w:r>
+    </w:p>
+    <w:p>
+      <w:r>
+        <w:t>Hello , my name is Mostafizur Rahman
+</w:t>
+      </w:r>
+    </w:p>
+    <w:p>
+      <w:r>
+        <w:drawing>
+          <wp:inline xmlns:wp14="http://schemas.microsoft.com/office/word/2010/wordprocessingDrawing" xmlns:wp="http://schemas.openxmlformats.org/drawingml/2006/wordprocessingDrawing" distT="0" distB="0" distL="0" distR="0" wp14:editId="50D07946">
+            <wp:extent cx="990000" cy="792000"/>
+            <wp:effectExtent l="0" t="50" r="0" b="0"/>
+            <wp:docPr id="1" name="Picture 1"/>
+            <wp:cNvGraphicFramePr>
+              <a:graphicFrameLocks xmlns:a="http://schemas.openxmlformats.org/drawingml/2006/main" noChangeAspect="1"/>
+            </wp:cNvGraphicFramePr>
+            <a:graphic xmlns:a="http://schemas.openxmlformats.org/drawingml/2006/main">
+              <a:graphicData uri="http://schemas.openxmlformats.org/drawingml/2006/picture">
+                <pic:pic xmlns:pic="http://schemas.openxmlformats.org/drawingml/2006/picture">
+                  <pic:nvPicPr>
+                    <pic:cNvPr id="0" name="New Bitmap Image.jpg"/>
+                    <pic:cNvPicPr/>
+                  </pic:nvPicPr>
+                  <pic:blipFill>
+                    <a:blip xmlns:r="http://schemas.openxmlformats.org/officeDocument/2006/relationships" r:embed="R1e0372eb879f467d" cstate="print">
+                      <a:extLst>
+                        <a:ext uri="{28A0092B-C50C-407E-A947-70E740481C1C}"/>
+                      </a:extLst>
+                    </a:blip>
+                    <a:stretch>
+                      <a:fillRect/>
+                    </a:stretch>
+                  </pic:blipFill>
+                  <pic:spPr>
+                    <a:xfrm>
+                      <a:off x="0" y="0"/>
+                      <a:ext cx="990000" cy="792000"/>
+                    </a:xfrm>
+                    <a:prstGeom prst="rect">
+                      <a:avLst/>
+                    </a:prstGeom>
+                  </pic:spPr>
+                </pic:pic>
+              </a:graphicData>
+            </a:graphic>
+          </wp:inline>
+        </w:drawing>
+      </w:r>
+    </w:p>
+    <w:p>
+      <w:r>
+        <w:br w:type="page"/>
+      </w:r>
+    </w:p>
+    <w:p>
+      <w:r>
+        <w:t>Hello , my name is Priyanka Garg
+</w:t>
+      </w:r>
+    </w:p>
+    <w:p>
+      <w:r>
+        <w:drawing>
+          <wp:inline xmlns:wp14="http://schemas.microsoft.com/office/word/2010/wordprocessingDrawing" xmlns:wp="http://schemas.openxmlformats.org/drawingml/2006/wordprocessingDrawing" distT="0" distB="0" distL="0" distR="0" wp14:editId="50D07946">
+            <wp:extent cx="990000" cy="792000"/>
+            <wp:effectExtent l="0" t="50" r="0" b="0"/>
+            <wp:docPr id="1" name="Picture 1"/>
+            <wp:cNvGraphicFramePr>
+              <a:graphicFrameLocks xmlns:a="http://schemas.openxmlformats.org/drawingml/2006/main" noChangeAspect="1"/>
+            </wp:cNvGraphicFramePr>
+            <a:graphic xmlns:a="http://schemas.openxmlformats.org/drawingml/2006/main">
+              <a:graphicData uri="http://schemas.openxmlformats.org/drawingml/2006/picture">
+                <pic:pic xmlns:pic="http://schemas.openxmlformats.org/drawingml/2006/picture">
+                  <pic:nvPicPr>
+                    <pic:cNvPr id="0" name="New Bitmap Image.jpg"/>
+                    <pic:cNvPicPr/>
+                  </pic:nvPicPr>
+                  <pic:blipFill>
+                    <a:blip xmlns:r="http://schemas.openxmlformats.org/officeDocument/2006/relationships" r:embed="R81f5ed84a6184d20" cstate="print">
+                      <a:extLst>
+                        <a:ext uri="{28A0092B-C50C-407E-A947-70E740481C1C}"/>
+                      </a:extLst>
+                    </a:blip>
+                    <a:stretch>
+                      <a:fillRect/>
+                    </a:stretch>
+                  </pic:blipFill>
+                  <pic:spPr>
+                    <a:xfrm>
+                      <a:off x="0" y="0"/>
+                      <a:ext cx="990000" cy="792000"/>
+                    </a:xfrm>
+                    <a:prstGeom prst="rect">
+                      <a:avLst/>
+                    </a:prstGeom>
+                  </pic:spPr>
+                </pic:pic>
+              </a:graphicData>
+            </a:graphic>
+          </wp:inline>
+        </w:drawing>
+      </w:r>
+    </w:p>
+    <w:p>
+      <w:r>
+        <w:br w:type="page"/>
+      </w:r>
+    </w:p>
+    <w:p>
+      <w:r>
+        <w:t>Hello , my name is Manpreet Kaur
+</w:t>
+      </w:r>
+    </w:p>
+    <w:p>
+      <w:r>
+        <w:drawing>
+          <wp:inline xmlns:wp14="http://schemas.microsoft.com/office/word/2010/wordprocessingDrawing" xmlns:wp="http://schemas.openxmlformats.org/drawingml/2006/wordprocessingDrawing" distT="0" distB="0" distL="0" distR="0" wp14:editId="50D07946">
+            <wp:extent cx="990000" cy="792000"/>
+            <wp:effectExtent l="0" t="50" r="0" b="0"/>
+            <wp:docPr id="1" name="Picture 1"/>
+            <wp:cNvGraphicFramePr>
+              <a:graphicFrameLocks xmlns:a="http://schemas.openxmlformats.org/drawingml/2006/main" noChangeAspect="1"/>
+            </wp:cNvGraphicFramePr>
+            <a:graphic xmlns:a="http://schemas.openxmlformats.org/drawingml/2006/main">
+              <a:graphicData uri="http://schemas.openxmlformats.org/drawingml/2006/picture">
+                <pic:pic xmlns:pic="http://schemas.openxmlformats.org/drawingml/2006/picture">
+                  <pic:nvPicPr>
+                    <pic:cNvPr id="0" name="New Bitmap Image.jpg"/>
+                    <pic:cNvPicPr/>
+                  </pic:nvPicPr>
+                  <pic:blipFill>
+                    <a:blip xmlns:r="http://schemas.openxmlformats.org/officeDocument/2006/relationships" r:embed="Re1d10358a80b48b2" cstate="print">
+                      <a:extLst>
+                        <a:ext uri="{28A0092B-C50C-407E-A947-70E740481C1C}"/>
+                      </a:extLst>
+                    </a:blip>
+                    <a:stretch>
+                      <a:fillRect/>
+                    </a:stretch>
+                  </pic:blipFill>
+                  <pic:spPr>
+                    <a:xfrm>
+                      <a:off x="0" y="0"/>
+                      <a:ext cx="990000" cy="792000"/>
+                    </a:xfrm>
+                    <a:prstGeom prst="rect">
+                      <a:avLst/>
+                    </a:prstGeom>
+                  </pic:spPr>
+                </pic:pic>
+              </a:graphicData>
+            </a:graphic>
+          </wp:inline>
+        </w:drawing>
+      </w:r>
+    </w:p>
+    <w:p>
+      <w:r>
+        <w:br w:type="page"/>
+      </w:r>
+    </w:p>
+    <w:p>
+      <w:r>
+        <w:t>Hello , my name is Pranav Sharma
+</w:t>
+      </w:r>
+    </w:p>
+    <w:p>
+      <w:r>
+        <w:drawing>
+          <wp:inline xmlns:wp14="http://schemas.microsoft.com/office/word/2010/wordprocessingDrawing" xmlns:wp="http://schemas.openxmlformats.org/drawingml/2006/wordprocessingDrawing" distT="0" distB="0" distL="0" distR="0" wp14:editId="50D07946">
+            <wp:extent cx="990000" cy="792000"/>
+            <wp:effectExtent l="0" t="50" r="0" b="0"/>
+            <wp:docPr id="1" name="Picture 1"/>
+            <wp:cNvGraphicFramePr>
+              <a:graphicFrameLocks xmlns:a="http://schemas.openxmlformats.org/drawingml/2006/main" noChangeAspect="1"/>
+            </wp:cNvGraphicFramePr>
+            <a:graphic xmlns:a="http://schemas.openxmlformats.org/drawingml/2006/main">
+              <a:graphicData uri="http://schemas.openxmlformats.org/drawingml/2006/picture">
+                <pic:pic xmlns:pic="http://schemas.openxmlformats.org/drawingml/2006/picture">
+                  <pic:nvPicPr>
+                    <pic:cNvPr id="0" name="New Bitmap Image.jpg"/>
+                    <pic:cNvPicPr/>
+                  </pic:nvPicPr>
+                  <pic:blipFill>
+                    <a:blip xmlns:r="http://schemas.openxmlformats.org/officeDocument/2006/relationships" r:embed="R58c31c3038b84f6c" cstate="print">
+                      <a:extLst>
+                        <a:ext uri="{28A0092B-C50C-407E-A947-70E740481C1C}"/>
+                      </a:extLst>
+                    </a:blip>
+                    <a:stretch>
+                      <a:fillRect/>
+                    </a:stretch>
+                  </pic:blipFill>
+                  <pic:spPr>
+                    <a:xfrm>
+                      <a:off x="0" y="0"/>
+                      <a:ext cx="990000" cy="792000"/>
+                    </a:xfrm>
+                    <a:prstGeom prst="rect">
+                      <a:avLst/>
+                    </a:prstGeom>
+                  </pic:spPr>
+                </pic:pic>
+              </a:graphicData>
+            </a:graphic>
+          </wp:inline>
+        </w:drawing>
+      </w:r>
+    </w:p>
+    <w:p>
+      <w:r>
+        <w:br w:type="page"/>
+      </w:r>
+    </w:p>
+    <w:p>
+      <w:r>
+        <w:t>Hello , my name is Kavya Arora
+</w:t>
+      </w:r>
+    </w:p>
+    <w:p>
+      <w:r>
+        <w:drawing>
+          <wp:inline xmlns:wp14="http://schemas.microsoft.com/office/word/2010/wordprocessingDrawing" xmlns:wp="http://schemas.openxmlformats.org/drawingml/2006/wordprocessingDrawing" distT="0" distB="0" distL="0" distR="0" wp14:editId="50D07946">
+            <wp:extent cx="990000" cy="792000"/>
+            <wp:effectExtent l="0" t="50" r="0" b="0"/>
+            <wp:docPr id="1" name="Picture 1"/>
+            <wp:cNvGraphicFramePr>
+              <a:graphicFrameLocks xmlns:a="http://schemas.openxmlformats.org/drawingml/2006/main" noChangeAspect="1"/>
+            </wp:cNvGraphicFramePr>
+            <a:graphic xmlns:a="http://schemas.openxmlformats.org/drawingml/2006/main">
+              <a:graphicData uri="http://schemas.openxmlformats.org/drawingml/2006/picture">
+                <pic:pic xmlns:pic="http://schemas.openxmlformats.org/drawingml/2006/picture">
+                  <pic:nvPicPr>
+                    <pic:cNvPr id="0" name="New Bitmap Image.jpg"/>
+                    <pic:cNvPicPr/>
+                  </pic:nvPicPr>
+                  <pic:blipFill>
+                    <a:blip xmlns:r="http://schemas.openxmlformats.org/officeDocument/2006/relationships" r:embed="R450a189164474b2a" cstate="print">
+                      <a:extLst>
+                        <a:ext uri="{28A0092B-C50C-407E-A947-70E740481C1C}"/>
+                      </a:extLst>
+                    </a:blip>
+                    <a:stretch>
+                      <a:fillRect/>
+                    </a:stretch>
+                  </pic:blipFill>
+                  <pic:spPr>
+                    <a:xfrm>
+                      <a:off x="0" y="0"/>
+                      <a:ext cx="990000" cy="792000"/>
+                    </a:xfrm>
+                    <a:prstGeom prst="rect">
+                      <a:avLst/>
+                    </a:prstGeom>
+                  </pic:spPr>
+                </pic:pic>
+              </a:graphicData>
+            </a:graphic>
+          </wp:inline>
+        </w:drawing>
+      </w:r>
+    </w:p>
+    <w:p>
+      <w:r>
+        <w:br w:type="page"/>
+      </w:r>
+    </w:p>
+    <w:p>
+      <w:r>
+        <w:t>Hello , my name is Aditya Pidikiti
+</w:t>
+      </w:r>
+    </w:p>
+    <w:p>
+      <w:r>
+        <w:drawing>
+          <wp:inline xmlns:wp14="http://schemas.microsoft.com/office/word/2010/wordprocessingDrawing" xmlns:wp="http://schemas.openxmlformats.org/drawingml/2006/wordprocessingDrawing" distT="0" distB="0" distL="0" distR="0" wp14:editId="50D07946">
+            <wp:extent cx="990000" cy="792000"/>
+            <wp:effectExtent l="0" t="50" r="0" b="0"/>
+            <wp:docPr id="1" name="Picture 1"/>
+            <wp:cNvGraphicFramePr>
+              <a:graphicFrameLocks xmlns:a="http://schemas.openxmlformats.org/drawingml/2006/main" noChangeAspect="1"/>
+            </wp:cNvGraphicFramePr>
+            <a:graphic xmlns:a="http://schemas.openxmlformats.org/drawingml/2006/main">
+              <a:graphicData uri="http://schemas.openxmlformats.org/drawingml/2006/picture">
+                <pic:pic xmlns:pic="http://schemas.openxmlformats.org/drawingml/2006/picture">
+                  <pic:nvPicPr>
+                    <pic:cNvPr id="0" name="New Bitmap Image.jpg"/>
+                    <pic:cNvPicPr/>
+                  </pic:nvPicPr>
+                  <pic:blipFill>
+                    <a:blip xmlns:r="http://schemas.openxmlformats.org/officeDocument/2006/relationships" r:embed="Re0dc5d2932d949e3" cstate="print">
+                      <a:extLst>
+                        <a:ext uri="{28A0092B-C50C-407E-A947-70E740481C1C}"/>
+                      </a:extLst>
+                    </a:blip>
+                    <a:stretch>
+                      <a:fillRect/>
+                    </a:stretch>
+                  </pic:blipFill>
+                  <pic:spPr>
+                    <a:xfrm>
+                      <a:off x="0" y="0"/>
+                      <a:ext cx="990000" cy="792000"/>
+                    </a:xfrm>
+                    <a:prstGeom prst="rect">
+                      <a:avLst/>
+                    </a:prstGeom>
+                  </pic:spPr>
+                </pic:pic>
+              </a:graphicData>
+            </a:graphic>
+          </wp:inline>
+        </w:drawing>
+      </w:r>
+    </w:p>
+    <w:p>
+      <w:r>
+        <w:br w:type="page"/>
+      </w:r>
+    </w:p>
+    <w:p>
+      <w:r>
+        <w:t>Hello , my name is BalaPrathima Gade
+</w:t>
+      </w:r>
+    </w:p>
+    <w:p>
+      <w:r>
+        <w:drawing>
+          <wp:inline xmlns:wp14="http://schemas.microsoft.com/office/word/2010/wordprocessingDrawing" xmlns:wp="http://schemas.openxmlformats.org/drawingml/2006/wordprocessingDrawing" distT="0" distB="0" distL="0" distR="0" wp14:editId="50D07946">
+            <wp:extent cx="990000" cy="792000"/>
+            <wp:effectExtent l="0" t="50" r="0" b="0"/>
+            <wp:docPr id="1" name="Picture 1"/>
+            <wp:cNvGraphicFramePr>
+              <a:graphicFrameLocks xmlns:a="http://schemas.openxmlformats.org/drawingml/2006/main" noChangeAspect="1"/>
+            </wp:cNvGraphicFramePr>
+            <a:graphic xmlns:a="http://schemas.openxmlformats.org/drawingml/2006/main">
+              <a:graphicData uri="http://schemas.openxmlformats.org/drawingml/2006/picture">
+                <pic:pic xmlns:pic="http://schemas.openxmlformats.org/drawingml/2006/picture">
+                  <pic:nvPicPr>
+                    <pic:cNvPr id="0" name="New Bitmap Image.jpg"/>
+                    <pic:cNvPicPr/>
+                  </pic:nvPicPr>
+                  <pic:blipFill>
+                    <a:blip xmlns:r="http://schemas.openxmlformats.org/officeDocument/2006/relationships" r:embed="R76acec6ab6134c3f" cstate="print">
+                      <a:extLst>
+                        <a:ext uri="{28A0092B-C50C-407E-A947-70E740481C1C}"/>
+                      </a:extLst>
+                    </a:blip>
+                    <a:stretch>
+                      <a:fillRect/>
+                    </a:stretch>
+                  </pic:blipFill>
+                  <pic:spPr>
+                    <a:xfrm>
+                      <a:off x="0" y="0"/>
+                      <a:ext cx="990000" cy="792000"/>
+                    </a:xfrm>
+                    <a:prstGeom prst="rect">
+                      <a:avLst/>
+                    </a:prstGeom>
+                  </pic:spPr>
+                </pic:pic>
+              </a:graphicData>
+            </a:graphic>
+          </wp:inline>
+        </w:drawing>
+      </w:r>
+    </w:p>
+    <w:p>
+      <w:r>
+        <w:br w:type="page"/>
+      </w:r>
+    </w:p>
+    <w:p>
+      <w:r>
+        <w:t>Hello , my name is Prajwal Acharya
+</w:t>
+      </w:r>
+    </w:p>
+    <w:p>
+      <w:r>
+        <w:drawing>
+          <wp:inline xmlns:wp14="http://schemas.microsoft.com/office/word/2010/wordprocessingDrawing" xmlns:wp="http://schemas.openxmlformats.org/drawingml/2006/wordprocessingDrawing" distT="0" distB="0" distL="0" distR="0" wp14:editId="50D07946">
+            <wp:extent cx="990000" cy="792000"/>
+            <wp:effectExtent l="0" t="50" r="0" b="0"/>
+            <wp:docPr id="1" name="Picture 1"/>
+            <wp:cNvGraphicFramePr>
+              <a:graphicFrameLocks xmlns:a="http://schemas.openxmlformats.org/drawingml/2006/main" noChangeAspect="1"/>
+            </wp:cNvGraphicFramePr>
+            <a:graphic xmlns:a="http://schemas.openxmlformats.org/drawingml/2006/main">
+              <a:graphicData uri="http://schemas.openxmlformats.org/drawingml/2006/picture">
+                <pic:pic xmlns:pic="http://schemas.openxmlformats.org/drawingml/2006/picture">
+                  <pic:nvPicPr>
+                    <pic:cNvPr id="0" name="New Bitmap Image.jpg"/>
+                    <pic:cNvPicPr/>
+                  </pic:nvPicPr>
+                  <pic:blipFill>
+                    <a:blip xmlns:r="http://schemas.openxmlformats.org/officeDocument/2006/relationships" r:embed="R36d8fa5a1f774171" cstate="print">
+                      <a:extLst>
+                        <a:ext uri="{28A0092B-C50C-407E-A947-70E740481C1C}"/>
+                      </a:extLst>
+                    </a:blip>
+                    <a:stretch>
+                      <a:fillRect/>
+                    </a:stretch>
+                  </pic:blipFill>
+                  <pic:spPr>
+                    <a:xfrm>
+                      <a:off x="0" y="0"/>
+                      <a:ext cx="990000" cy="792000"/>
+                    </a:xfrm>
+                    <a:prstGeom prst="rect">
+                      <a:avLst/>
+                    </a:prstGeom>
+                  </pic:spPr>
+                </pic:pic>
+              </a:graphicData>
+            </a:graphic>
+          </wp:inline>
+        </w:drawing>
+      </w:r>
+    </w:p>
+    <w:p>
+      <w:r>
+        <w:br w:type="page"/>
+      </w:r>
+    </w:p>
+    <w:p>
+      <w:r>
+        <w:t>Hello , my name is Preet Shah
+</w:t>
+      </w:r>
+    </w:p>
+    <w:p>
+      <w:r>
+        <w:drawing>
+          <wp:inline xmlns:wp14="http://schemas.microsoft.com/office/word/2010/wordprocessingDrawing" xmlns:wp="http://schemas.openxmlformats.org/drawingml/2006/wordprocessingDrawing" distT="0" distB="0" distL="0" distR="0" wp14:editId="50D07946">
+            <wp:extent cx="990000" cy="792000"/>
+            <wp:effectExtent l="0" t="50" r="0" b="0"/>
+            <wp:docPr id="1" name="Picture 1"/>
+            <wp:cNvGraphicFramePr>
+              <a:graphicFrameLocks xmlns:a="http://schemas.openxmlformats.org/drawingml/2006/main" noChangeAspect="1"/>
+            </wp:cNvGraphicFramePr>
+            <a:graphic xmlns:a="http://schemas.openxmlformats.org/drawingml/2006/main">
+              <a:graphicData uri="http://schemas.openxmlformats.org/drawingml/2006/picture">
+                <pic:pic xmlns:pic="http://schemas.openxmlformats.org/drawingml/2006/picture">
+                  <pic:nvPicPr>
+                    <pic:cNvPr id="0" name="New Bitmap Image.jpg"/>
+                    <pic:cNvPicPr/>
+                  </pic:nvPicPr>
+                  <pic:blipFill>
+                    <a:blip xmlns:r="http://schemas.openxmlformats.org/officeDocument/2006/relationships" r:embed="Rb20ec6d3f44f4c1c" cstate="print">
+                      <a:extLst>
+                        <a:ext uri="{28A0092B-C50C-407E-A947-70E740481C1C}"/>
+                      </a:extLst>
+                    </a:blip>
+                    <a:stretch>
+                      <a:fillRect/>
+                    </a:stretch>
+                  </pic:blipFill>
+                  <pic:spPr>
+                    <a:xfrm>
+                      <a:off x="0" y="0"/>
+                      <a:ext cx="990000" cy="792000"/>
+                    </a:xfrm>
+                    <a:prstGeom prst="rect">
+                      <a:avLst/>
+                    </a:prstGeom>
+                  </pic:spPr>
+                </pic:pic>
+              </a:graphicData>
+            </a:graphic>
+          </wp:inline>
+        </w:drawing>
+      </w:r>
+    </w:p>
+    <w:p>
+      <w:r>
+        <w:br w:type="page"/>
+      </w:r>
+    </w:p>
+    <w:p>
+      <w:r>
+        <w:t>Hello , my name is Bruno Simoes
+</w:t>
+      </w:r>
+    </w:p>
+    <w:p>
+      <w:r>
+        <w:drawing>
+          <wp:inline xmlns:wp14="http://schemas.microsoft.com/office/word/2010/wordprocessingDrawing" xmlns:wp="http://schemas.openxmlformats.org/drawingml/2006/wordprocessingDrawing" distT="0" distB="0" distL="0" distR="0" wp14:editId="50D07946">
+            <wp:extent cx="990000" cy="792000"/>
+            <wp:effectExtent l="0" t="50" r="0" b="0"/>
+            <wp:docPr id="1" name="Picture 1"/>
+            <wp:cNvGraphicFramePr>
+              <a:graphicFrameLocks xmlns:a="http://schemas.openxmlformats.org/drawingml/2006/main" noChangeAspect="1"/>
+            </wp:cNvGraphicFramePr>
+            <a:graphic xmlns:a="http://schemas.openxmlformats.org/drawingml/2006/main">
+              <a:graphicData uri="http://schemas.openxmlformats.org/drawingml/2006/picture">
+                <pic:pic xmlns:pic="http://schemas.openxmlformats.org/drawingml/2006/picture">
+                  <pic:nvPicPr>
+                    <pic:cNvPr id="0" name="New Bitmap Image.jpg"/>
+                    <pic:cNvPicPr/>
+                  </pic:nvPicPr>
+                  <pic:blipFill>
+                    <a:blip xmlns:r="http://schemas.openxmlformats.org/officeDocument/2006/relationships" r:embed="R2b306f53d07b4a6d" cstate="print">
+                      <a:extLst>
+                        <a:ext uri="{28A0092B-C50C-407E-A947-70E740481C1C}"/>
+                      </a:extLst>
+                    </a:blip>
+                    <a:stretch>
+                      <a:fillRect/>
+                    </a:stretch>
+                  </pic:blipFill>
+                  <pic:spPr>
+                    <a:xfrm>
+                      <a:off x="0" y="0"/>
+                      <a:ext cx="990000" cy="792000"/>
+                    </a:xfrm>
+                    <a:prstGeom prst="rect">
+                      <a:avLst/>
+                    </a:prstGeom>
+                  </pic:spPr>
+                </pic:pic>
+              </a:graphicData>
+            </a:graphic>
+          </wp:inline>
+        </w:drawing>
+      </w:r>
+    </w:p>
+    <w:p>
+      <w:r>
+        <w:br w:type="page"/>
+      </w:r>
+    </w:p>
+    <w:p>
+      <w:r>
+        <w:t>Hello , my name is Tugrul Goktas
+</w:t>
+      </w:r>
+    </w:p>
+    <w:p>
+      <w:r>
+        <w:drawing>
+          <wp:inline xmlns:wp14="http://schemas.microsoft.com/office/word/2010/wordprocessingDrawing" xmlns:wp="http://schemas.openxmlformats.org/drawingml/2006/wordprocessingDrawing" distT="0" distB="0" distL="0" distR="0" wp14:editId="50D07946">
+            <wp:extent cx="990000" cy="792000"/>
+            <wp:effectExtent l="0" t="50" r="0" b="0"/>
+            <wp:docPr id="1" name="Picture 1"/>
+            <wp:cNvGraphicFramePr>
+              <a:graphicFrameLocks xmlns:a="http://schemas.openxmlformats.org/drawingml/2006/main" noChangeAspect="1"/>
+            </wp:cNvGraphicFramePr>
+            <a:graphic xmlns:a="http://schemas.openxmlformats.org/drawingml/2006/main">
+              <a:graphicData uri="http://schemas.openxmlformats.org/drawingml/2006/picture">
+                <pic:pic xmlns:pic="http://schemas.openxmlformats.org/drawingml/2006/picture">
+                  <pic:nvPicPr>
+                    <pic:cNvPr id="0" name="New Bitmap Image.jpg"/>
+                    <pic:cNvPicPr/>
+                  </pic:nvPicPr>
+                  <pic:blipFill>
+                    <a:blip xmlns:r="http://schemas.openxmlformats.org/officeDocument/2006/relationships" r:embed="R1a216d392691423e" cstate="print">
+                      <a:extLst>
+                        <a:ext uri="{28A0092B-C50C-407E-A947-70E740481C1C}"/>
+                      </a:extLst>
+                    </a:blip>
+                    <a:stretch>
+                      <a:fillRect/>
+                    </a:stretch>
+                  </pic:blipFill>
+                  <pic:spPr>
+                    <a:xfrm>
+                      <a:off x="0" y="0"/>
+                      <a:ext cx="990000" cy="792000"/>
+                    </a:xfrm>
+                    <a:prstGeom prst="rect">
+                      <a:avLst/>
+                    </a:prstGeom>
+                  </pic:spPr>
+                </pic:pic>
+              </a:graphicData>
+            </a:graphic>
+          </wp:inline>
+        </w:drawing>
+      </w:r>
+    </w:p>
+    <w:p>
+      <w:r>
+        <w:br w:type="page"/>
+      </w:r>
+    </w:p>
+    <w:p>
+      <w:r>
+        <w:t>Hello , my name is Prajwal Katuwal
+</w:t>
+      </w:r>
+    </w:p>
+    <w:p>
+      <w:r>
+        <w:drawing>
+          <wp:inline xmlns:wp14="http://schemas.microsoft.com/office/word/2010/wordprocessingDrawing" xmlns:wp="http://schemas.openxmlformats.org/drawingml/2006/wordprocessingDrawing" distT="0" distB="0" distL="0" distR="0" wp14:editId="50D07946">
+            <wp:extent cx="990000" cy="792000"/>
+            <wp:effectExtent l="0" t="50" r="0" b="0"/>
+            <wp:docPr id="1" name="Picture 1"/>
+            <wp:cNvGraphicFramePr>
+              <a:graphicFrameLocks xmlns:a="http://schemas.openxmlformats.org/drawingml/2006/main" noChangeAspect="1"/>
+            </wp:cNvGraphicFramePr>
+            <a:graphic xmlns:a="http://schemas.openxmlformats.org/drawingml/2006/main">
+              <a:graphicData uri="http://schemas.openxmlformats.org/drawingml/2006/picture">
+                <pic:pic xmlns:pic="http://schemas.openxmlformats.org/drawingml/2006/picture">
+                  <pic:nvPicPr>
+                    <pic:cNvPr id="0" name="New Bitmap Image.jpg"/>
+                    <pic:cNvPicPr/>
+                  </pic:nvPicPr>
+                  <pic:blipFill>
+                    <a:blip xmlns:r="http://schemas.openxmlformats.org/officeDocument/2006/relationships" r:embed="R6112205f2fc14157" cstate="print">
+                      <a:extLst>
+                        <a:ext uri="{28A0092B-C50C-407E-A947-70E740481C1C}"/>
+                      </a:extLst>
+                    </a:blip>
+                    <a:stretch>
+                      <a:fillRect/>
+                    </a:stretch>
+                  </pic:blipFill>
+                  <pic:spPr>
+                    <a:xfrm>
+                      <a:off x="0" y="0"/>
+                      <a:ext cx="990000" cy="792000"/>
+                    </a:xfrm>
+                    <a:prstGeom prst="rect">
+                      <a:avLst/>
+                    </a:prstGeom>
+                  </pic:spPr>
+                </pic:pic>
+              </a:graphicData>
+            </a:graphic>
+          </wp:inline>
+        </w:drawing>
+      </w:r>
+    </w:p>
+    <w:p>
+      <w:r>
+        <w:br w:type="page"/>
+      </w:r>
+    </w:p>
+    <w:p>
+      <w:r>
+        <w:t>Hello , my name is Pavel Sazonov
+</w:t>
+      </w:r>
+    </w:p>
+    <w:p>
+      <w:r>
+        <w:drawing>
+          <wp:inline xmlns:wp14="http://schemas.microsoft.com/office/word/2010/wordprocessingDrawing" xmlns:wp="http://schemas.openxmlformats.org/drawingml/2006/wordprocessingDrawing" distT="0" distB="0" distL="0" distR="0" wp14:editId="50D07946">
+            <wp:extent cx="990000" cy="792000"/>
+            <wp:effectExtent l="0" t="50" r="0" b="0"/>
+            <wp:docPr id="1" name="Picture 1"/>
+            <wp:cNvGraphicFramePr>
+              <a:graphicFrameLocks xmlns:a="http://schemas.openxmlformats.org/drawingml/2006/main" noChangeAspect="1"/>
+            </wp:cNvGraphicFramePr>
+            <a:graphic xmlns:a="http://schemas.openxmlformats.org/drawingml/2006/main">
+              <a:graphicData uri="http://schemas.openxmlformats.org/drawingml/2006/picture">
+                <pic:pic xmlns:pic="http://schemas.openxmlformats.org/drawingml/2006/picture">
+                  <pic:nvPicPr>
+                    <pic:cNvPr id="0" name="New Bitmap Image.jpg"/>
+                    <pic:cNvPicPr/>
+                  </pic:nvPicPr>
+                  <pic:blipFill>
+                    <a:blip xmlns:r="http://schemas.openxmlformats.org/officeDocument/2006/relationships" r:embed="R1502b596f9c445fc" cstate="print">
+                      <a:extLst>
+                        <a:ext uri="{28A0092B-C50C-407E-A947-70E740481C1C}"/>
+                      </a:extLst>
+                    </a:blip>
+                    <a:stretch>
+                      <a:fillRect/>
+                    </a:stretch>
+                  </pic:blipFill>
+                  <pic:spPr>
+                    <a:xfrm>
+                      <a:off x="0" y="0"/>
+                      <a:ext cx="990000" cy="792000"/>
+                    </a:xfrm>
+                    <a:prstGeom prst="rect">
+                      <a:avLst/>
+                    </a:prstGeom>
+                  </pic:spPr>
+                </pic:pic>
+              </a:graphicData>
+            </a:graphic>
+          </wp:inline>
+        </w:drawing>
+      </w:r>
+    </w:p>
+    <w:p>
+      <w:r>
+        <w:br w:type="page"/>
+      </w:r>
+    </w:p>
+    <w:p>
+      <w:r>
+        <w:t>Hello , my name is swarnim sharma
+</w:t>
+      </w:r>
+    </w:p>
+    <w:p>
+      <w:r>
+        <w:drawing>
+          <wp:inline xmlns:wp14="http://schemas.microsoft.com/office/word/2010/wordprocessingDrawing" xmlns:wp="http://schemas.openxmlformats.org/drawingml/2006/wordprocessingDrawing" distT="0" distB="0" distL="0" distR="0" wp14:editId="50D07946">
+            <wp:extent cx="990000" cy="792000"/>
+            <wp:effectExtent l="0" t="50" r="0" b="0"/>
+            <wp:docPr id="1" name="Picture 1"/>
+            <wp:cNvGraphicFramePr>
+              <a:graphicFrameLocks xmlns:a="http://schemas.openxmlformats.org/drawingml/2006/main" noChangeAspect="1"/>
+            </wp:cNvGraphicFramePr>
+            <a:graphic xmlns:a="http://schemas.openxmlformats.org/drawingml/2006/main">
+              <a:graphicData uri="http://schemas.openxmlformats.org/drawingml/2006/picture">
+                <pic:pic xmlns:pic="http://schemas.openxmlformats.org/drawingml/2006/picture">
+                  <pic:nvPicPr>
+                    <pic:cNvPr id="0" name="New Bitmap Image.jpg"/>
+                    <pic:cNvPicPr/>
+                  </pic:nvPicPr>
+                  <pic:blipFill>
+                    <a:blip xmlns:r="http://schemas.openxmlformats.org/officeDocument/2006/relationships" r:embed="R2205d1a524b0464c" cstate="print">
+                      <a:extLst>
+                        <a:ext uri="{28A0092B-C50C-407E-A947-70E740481C1C}"/>
+                      </a:extLst>
+                    </a:blip>
+                    <a:stretch>
+                      <a:fillRect/>
+                    </a:stretch>
+                  </pic:blipFill>
+                  <pic:spPr>
+                    <a:xfrm>
+                      <a:off x="0" y="0"/>
+                      <a:ext cx="990000" cy="792000"/>
+                    </a:xfrm>
+                    <a:prstGeom prst="rect">
+                      <a:avLst/>
+                    </a:prstGeom>
+                  </pic:spPr>
+                </pic:pic>
+              </a:graphicData>
+            </a:graphic>
+          </wp:inline>
+        </w:drawing>
+      </w:r>
+    </w:p>
+    <w:p>
+      <w:r>
+        <w:br w:type="page"/>
+      </w:r>
+    </w:p>
+    <w:p>
+      <w:r>
+        <w:t>Hello , my name is Tugrul Goktas
+</w:t>
+      </w:r>
+    </w:p>
+    <w:p>
+      <w:r>
+        <w:drawing>
+          <wp:inline xmlns:wp14="http://schemas.microsoft.com/office/word/2010/wordprocessingDrawing" xmlns:wp="http://schemas.openxmlformats.org/drawingml/2006/wordprocessingDrawing" distT="0" distB="0" distL="0" distR="0" wp14:editId="50D07946">
+            <wp:extent cx="990000" cy="792000"/>
+            <wp:effectExtent l="0" t="50" r="0" b="0"/>
+            <wp:docPr id="1" name="Picture 1"/>
+            <wp:cNvGraphicFramePr>
+              <a:graphicFrameLocks xmlns:a="http://schemas.openxmlformats.org/drawingml/2006/main" noChangeAspect="1"/>
+            </wp:cNvGraphicFramePr>
+            <a:graphic xmlns:a="http://schemas.openxmlformats.org/drawingml/2006/main">
+              <a:graphicData uri="http://schemas.openxmlformats.org/drawingml/2006/picture">
+                <pic:pic xmlns:pic="http://schemas.openxmlformats.org/drawingml/2006/picture">
+                  <pic:nvPicPr>
+                    <pic:cNvPr id="0" name="New Bitmap Image.jpg"/>
+                    <pic:cNvPicPr/>
+                  </pic:nvPicPr>
+                  <pic:blipFill>
+                    <a:blip xmlns:r="http://schemas.openxmlformats.org/officeDocument/2006/relationships" r:embed="Rd38617ab39254912" cstate="print">
+                      <a:extLst>
+                        <a:ext uri="{28A0092B-C50C-407E-A947-70E740481C1C}"/>
+                      </a:extLst>
+                    </a:blip>
+                    <a:stretch>
+                      <a:fillRect/>
+                    </a:stretch>
+                  </pic:blipFill>
+                  <pic:spPr>
+                    <a:xfrm>
+                      <a:off x="0" y="0"/>
+                      <a:ext cx="990000" cy="792000"/>
+                    </a:xfrm>
+                    <a:prstGeom prst="rect">
+                      <a:avLst/>
+                    </a:prstGeom>
+                  </pic:spPr>
+                </pic:pic>
+              </a:graphicData>
+            </a:graphic>
+          </wp:inline>
+        </w:drawing>
+      </w:r>
+    </w:p>
+    <w:p>
+      <w:r>
+        <w:br w:type="page"/>
+      </w:r>
+    </w:p>
+    <w:p>
+      <w:r>
+        <w:t>Hello , my name is Jay Kalal
+</w:t>
+      </w:r>
+    </w:p>
+    <w:p>
+      <w:r>
+        <w:drawing>
+          <wp:inline xmlns:wp14="http://schemas.microsoft.com/office/word/2010/wordprocessingDrawing" xmlns:wp="http://schemas.openxmlformats.org/drawingml/2006/wordprocessingDrawing" distT="0" distB="0" distL="0" distR="0" wp14:editId="50D07946">
+            <wp:extent cx="990000" cy="792000"/>
+            <wp:effectExtent l="0" t="50" r="0" b="0"/>
+            <wp:docPr id="1" name="Picture 1"/>
+            <wp:cNvGraphicFramePr>
+              <a:graphicFrameLocks xmlns:a="http://schemas.openxmlformats.org/drawingml/2006/main" noChangeAspect="1"/>
+            </wp:cNvGraphicFramePr>
+            <a:graphic xmlns:a="http://schemas.openxmlformats.org/drawingml/2006/main">
+              <a:graphicData uri="http://schemas.openxmlformats.org/drawingml/2006/picture">
+                <pic:pic xmlns:pic="http://schemas.openxmlformats.org/drawingml/2006/picture">
+                  <pic:nvPicPr>
+                    <pic:cNvPr id="0" name="New Bitmap Image.jpg"/>
+                    <pic:cNvPicPr/>
+                  </pic:nvPicPr>
+                  <pic:blipFill>
+                    <a:blip xmlns:r="http://schemas.openxmlformats.org/officeDocument/2006/relationships" r:embed="Rc931aa8881a54155" cstate="print">
+                      <a:extLst>
+                        <a:ext uri="{28A0092B-C50C-407E-A947-70E740481C1C}"/>
+                      </a:extLst>
+                    </a:blip>
+                    <a:stretch>
+                      <a:fillRect/>
+                    </a:stretch>
+                  </pic:blipFill>
+                  <pic:spPr>
+                    <a:xfrm>
+                      <a:off x="0" y="0"/>
+                      <a:ext cx="990000" cy="792000"/>
+                    </a:xfrm>
+                    <a:prstGeom prst="rect">
+                      <a:avLst/>
+                    </a:prstGeom>
+                  </pic:spPr>
+                </pic:pic>
+              </a:graphicData>
+            </a:graphic>
+          </wp:inline>
+        </w:drawing>
+      </w:r>
+    </w:p>
+    <w:p>
+      <w:r>
+        <w:br w:type="page"/>
+      </w:r>
+    </w:p>
+    <w:p>
+      <w:r>
+        <w:t>Hello , my name is HemaAbhinandu Kotha
+</w:t>
+      </w:r>
+    </w:p>
+    <w:p>
+      <w:r>
+        <w:drawing>
+          <wp:inline xmlns:wp14="http://schemas.microsoft.com/office/word/2010/wordprocessingDrawing" xmlns:wp="http://schemas.openxmlformats.org/drawingml/2006/wordprocessingDrawing" distT="0" distB="0" distL="0" distR="0" wp14:editId="50D07946">
+            <wp:extent cx="990000" cy="792000"/>
+            <wp:effectExtent l="0" t="50" r="0" b="0"/>
+            <wp:docPr id="1" name="Picture 1"/>
+            <wp:cNvGraphicFramePr>
+              <a:graphicFrameLocks xmlns:a="http://schemas.openxmlformats.org/drawingml/2006/main" noChangeAspect="1"/>
+            </wp:cNvGraphicFramePr>
+            <a:graphic xmlns:a="http://schemas.openxmlformats.org/drawingml/2006/main">
+              <a:graphicData uri="http://schemas.openxmlformats.org/drawingml/2006/picture">
+                <pic:pic xmlns:pic="http://schemas.openxmlformats.org/drawingml/2006/picture">
+                  <pic:nvPicPr>
+                    <pic:cNvPr id="0" name="New Bitmap Image.jpg"/>
+                    <pic:cNvPicPr/>
+                  </pic:nvPicPr>
+                  <pic:blipFill>
+                    <a:blip xmlns:r="http://schemas.openxmlformats.org/officeDocument/2006/relationships" r:embed="R42de7ef50d454370" cstate="print">
+                      <a:extLst>
+                        <a:ext uri="{28A0092B-C50C-407E-A947-70E740481C1C}"/>
+                      </a:extLst>
+                    </a:blip>
+                    <a:stretch>
+                      <a:fillRect/>
+                    </a:stretch>
+                  </pic:blipFill>
+                  <pic:spPr>
+                    <a:xfrm>
+                      <a:off x="0" y="0"/>
+                      <a:ext cx="990000" cy="792000"/>
+                    </a:xfrm>
+                    <a:prstGeom prst="rect">
+                      <a:avLst/>
+                    </a:prstGeom>
+                  </pic:spPr>
+                </pic:pic>
+              </a:graphicData>
+            </a:graphic>
+          </wp:inline>
+        </w:drawing>
+      </w:r>
+    </w:p>
+    <w:p>
+      <w:r>
+        <w:br w:type="page"/>
+      </w:r>
+    </w:p>
+    <w:p>
+      <w:r>
+        <w:t>Hello , my name is AkhilDas PradeepKumar
+</w:t>
+      </w:r>
+    </w:p>
+    <w:p>
+      <w:r>
+        <w:drawing>
+          <wp:inline xmlns:wp14="http://schemas.microsoft.com/office/word/2010/wordprocessingDrawing" xmlns:wp="http://schemas.openxmlformats.org/drawingml/2006/wordprocessingDrawing" distT="0" distB="0" distL="0" distR="0" wp14:editId="50D07946">
+            <wp:extent cx="990000" cy="792000"/>
+            <wp:effectExtent l="0" t="50" r="0" b="0"/>
+            <wp:docPr id="1" name="Picture 1"/>
+            <wp:cNvGraphicFramePr>
+              <a:graphicFrameLocks xmlns:a="http://schemas.openxmlformats.org/drawingml/2006/main" noChangeAspect="1"/>
+            </wp:cNvGraphicFramePr>
+            <a:graphic xmlns:a="http://schemas.openxmlformats.org/drawingml/2006/main">
+              <a:graphicData uri="http://schemas.openxmlformats.org/drawingml/2006/picture">
+                <pic:pic xmlns:pic="http://schemas.openxmlformats.org/drawingml/2006/picture">
+                  <pic:nvPicPr>
+                    <pic:cNvPr id="0" name="New Bitmap Image.jpg"/>
+                    <pic:cNvPicPr/>
+                  </pic:nvPicPr>
+                  <pic:blipFill>
+                    <a:blip xmlns:r="http://schemas.openxmlformats.org/officeDocument/2006/relationships" r:embed="R76c7912d6a3e46e5" cstate="print">
+                      <a:extLst>
+                        <a:ext uri="{28A0092B-C50C-407E-A947-70E740481C1C}"/>
+                      </a:extLst>
+                    </a:blip>
+                    <a:stretch>
+                      <a:fillRect/>
+                    </a:stretch>
+                  </pic:blipFill>
+                  <pic:spPr>
+                    <a:xfrm>
+                      <a:off x="0" y="0"/>
+                      <a:ext cx="990000" cy="792000"/>
+                    </a:xfrm>
+                    <a:prstGeom prst="rect">
+                      <a:avLst/>
+                    </a:prstGeom>
+                  </pic:spPr>
+                </pic:pic>
+              </a:graphicData>
+            </a:graphic>
+          </wp:inline>
+        </w:drawing>
+      </w:r>
+    </w:p>
+    <w:p>
+      <w:r>
+        <w:br w:type="page"/>
+      </w:r>
+    </w:p>
+    <w:p>
+      <w:r>
+        <w:t>Hello , my name is Swathi Palavalli
+</w:t>
+      </w:r>
+    </w:p>
+    <w:p>
+      <w:r>
+        <w:drawing>
+          <wp:inline xmlns:wp14="http://schemas.microsoft.com/office/word/2010/wordprocessingDrawing" xmlns:wp="http://schemas.openxmlformats.org/drawingml/2006/wordprocessingDrawing" distT="0" distB="0" distL="0" distR="0" wp14:editId="50D07946">
+            <wp:extent cx="990000" cy="792000"/>
+            <wp:effectExtent l="0" t="50" r="0" b="0"/>
+            <wp:docPr id="1" name="Picture 1"/>
+            <wp:cNvGraphicFramePr>
+              <a:graphicFrameLocks xmlns:a="http://schemas.openxmlformats.org/drawingml/2006/main" noChangeAspect="1"/>
+            </wp:cNvGraphicFramePr>
+            <a:graphic xmlns:a="http://schemas.openxmlformats.org/drawingml/2006/main">
+              <a:graphicData uri="http://schemas.openxmlformats.org/drawingml/2006/picture">
+                <pic:pic xmlns:pic="http://schemas.openxmlformats.org/drawingml/2006/picture">
+                  <pic:nvPicPr>
+                    <pic:cNvPr id="0" name="New Bitmap Image.jpg"/>
+                    <pic:cNvPicPr/>
+                  </pic:nvPicPr>
+                  <pic:blipFill>
+                    <a:blip xmlns:r="http://schemas.openxmlformats.org/officeDocument/2006/relationships" r:embed="Rc97ac850d2b742d2" cstate="print">
+                      <a:extLst>
+                        <a:ext uri="{28A0092B-C50C-407E-A947-70E740481C1C}"/>
+                      </a:extLst>
+                    </a:blip>
+                    <a:stretch>
+                      <a:fillRect/>
+                    </a:stretch>
+                  </pic:blipFill>
+                  <pic:spPr>
+                    <a:xfrm>
+                      <a:off x="0" y="0"/>
+                      <a:ext cx="990000" cy="792000"/>
+                    </a:xfrm>
+                    <a:prstGeom prst="rect">
+                      <a:avLst/>
+                    </a:prstGeom>
+                  </pic:spPr>
+                </pic:pic>
+              </a:graphicData>
+            </a:graphic>
+          </wp:inline>
+        </w:drawing>
+      </w:r>
+    </w:p>
+    <w:p>
+      <w:r>
+        <w:br w:type="page"/>
+      </w:r>
+    </w:p>
+    <w:p>
+      <w:r>
+        <w:t>Hello , my name is KavirajSingh Jon
+</w:t>
+      </w:r>
+    </w:p>
+    <w:p>
+      <w:r>
+        <w:drawing>
+          <wp:inline xmlns:wp14="http://schemas.microsoft.com/office/word/2010/wordprocessingDrawing" xmlns:wp="http://schemas.openxmlformats.org/drawingml/2006/wordprocessingDrawing" distT="0" distB="0" distL="0" distR="0" wp14:editId="50D07946">
+            <wp:extent cx="990000" cy="792000"/>
+            <wp:effectExtent l="0" t="50" r="0" b="0"/>
+            <wp:docPr id="1" name="Picture 1"/>
+            <wp:cNvGraphicFramePr>
+              <a:graphicFrameLocks xmlns:a="http://schemas.openxmlformats.org/drawingml/2006/main" noChangeAspect="1"/>
+            </wp:cNvGraphicFramePr>
+            <a:graphic xmlns:a="http://schemas.openxmlformats.org/drawingml/2006/main">
+              <a:graphicData uri="http://schemas.openxmlformats.org/drawingml/2006/picture">
+                <pic:pic xmlns:pic="http://schemas.openxmlformats.org/drawingml/2006/picture">
+                  <pic:nvPicPr>
+                    <pic:cNvPr id="0" name="New Bitmap Image.jpg"/>
+                    <pic:cNvPicPr/>
+                  </pic:nvPicPr>
+                  <pic:blipFill>
+                    <a:blip xmlns:r="http://schemas.openxmlformats.org/officeDocument/2006/relationships" r:embed="Rf3196dd3e83c46ff" cstate="print">
+                      <a:extLst>
+                        <a:ext uri="{28A0092B-C50C-407E-A947-70E740481C1C}"/>
+                      </a:extLst>
+                    </a:blip>
+                    <a:stretch>
+                      <a:fillRect/>
+                    </a:stretch>
+                  </pic:blipFill>
+                  <pic:spPr>
+                    <a:xfrm>
+                      <a:off x="0" y="0"/>
+                      <a:ext cx="990000" cy="792000"/>
+                    </a:xfrm>
+                    <a:prstGeom prst="rect">
+                      <a:avLst/>
+                    </a:prstGeom>
+                  </pic:spPr>
+                </pic:pic>
+              </a:graphicData>
+            </a:graphic>
+          </wp:inline>
+        </w:drawing>
+      </w:r>
+    </w:p>
+    <w:p>
+      <w:r>
+        <w:br w:type="page"/>
+      </w:r>
+    </w:p>
+    <w:p>
+      <w:r>
+        <w:t>Hello , my name is Althaf Edathara
+</w:t>
+      </w:r>
+    </w:p>
+    <w:p>
+      <w:r>
+        <w:drawing>
+          <wp:inline xmlns:wp14="http://schemas.microsoft.com/office/word/2010/wordprocessingDrawing" xmlns:wp="http://schemas.openxmlformats.org/drawingml/2006/wordprocessingDrawing" distT="0" distB="0" distL="0" distR="0" wp14:editId="50D07946">
+            <wp:extent cx="990000" cy="792000"/>
+            <wp:effectExtent l="0" t="50" r="0" b="0"/>
+            <wp:docPr id="1" name="Picture 1"/>
+            <wp:cNvGraphicFramePr>
+              <a:graphicFrameLocks xmlns:a="http://schemas.openxmlformats.org/drawingml/2006/main" noChangeAspect="1"/>
+            </wp:cNvGraphicFramePr>
+            <a:graphic xmlns:a="http://schemas.openxmlformats.org/drawingml/2006/main">
+              <a:graphicData uri="http://schemas.openxmlformats.org/drawingml/2006/picture">
+                <pic:pic xmlns:pic="http://schemas.openxmlformats.org/drawingml/2006/picture">
+                  <pic:nvPicPr>
+                    <pic:cNvPr id="0" name="New Bitmap Image.jpg"/>
+                    <pic:cNvPicPr/>
+                  </pic:nvPicPr>
+                  <pic:blipFill>
+                    <a:blip xmlns:r="http://schemas.openxmlformats.org/officeDocument/2006/relationships" r:embed="R30056d93bcf74fcc" cstate="print">
+                      <a:extLst>
+                        <a:ext uri="{28A0092B-C50C-407E-A947-70E740481C1C}"/>
+                      </a:extLst>
+                    </a:blip>
+                    <a:stretch>
+                      <a:fillRect/>
+                    </a:stretch>
+                  </pic:blipFill>
+                  <pic:spPr>
+                    <a:xfrm>
+                      <a:off x="0" y="0"/>
+                      <a:ext cx="990000" cy="792000"/>
+                    </a:xfrm>
+                    <a:prstGeom prst="rect">
+                      <a:avLst/>
+                    </a:prstGeom>
+                  </pic:spPr>
+                </pic:pic>
+              </a:graphicData>
+            </a:graphic>
+          </wp:inline>
+        </w:drawing>
+      </w:r>
+    </w:p>
+    <w:p>
+      <w:r>
+        <w:br w:type="page"/>
+      </w:r>
+    </w:p>
+    <w:p>
+      <w:r>
+        <w:t>Hello , my name is Nipin Dasani
+</w:t>
+      </w:r>
+    </w:p>
+    <w:p>
+      <w:r>
+        <w:drawing>
+          <wp:inline xmlns:wp14="http://schemas.microsoft.com/office/word/2010/wordprocessingDrawing" xmlns:wp="http://schemas.openxmlformats.org/drawingml/2006/wordprocessingDrawing" distT="0" distB="0" distL="0" distR="0" wp14:editId="50D07946">
+            <wp:extent cx="990000" cy="792000"/>
+            <wp:effectExtent l="0" t="50" r="0" b="0"/>
+            <wp:docPr id="1" name="Picture 1"/>
+            <wp:cNvGraphicFramePr>
+              <a:graphicFrameLocks xmlns:a="http://schemas.openxmlformats.org/drawingml/2006/main" noChangeAspect="1"/>
+            </wp:cNvGraphicFramePr>
+            <a:graphic xmlns:a="http://schemas.openxmlformats.org/drawingml/2006/main">
+              <a:graphicData uri="http://schemas.openxmlformats.org/drawingml/2006/picture">
+                <pic:pic xmlns:pic="http://schemas.openxmlformats.org/drawingml/2006/picture">
+                  <pic:nvPicPr>
+                    <pic:cNvPr id="0" name="New Bitmap Image.jpg"/>
+                    <pic:cNvPicPr/>
+                  </pic:nvPicPr>
+                  <pic:blipFill>
+                    <a:blip xmlns:r="http://schemas.openxmlformats.org/officeDocument/2006/relationships" r:embed="R9d1705a55be0408b" cstate="print">
+                      <a:extLst>
+                        <a:ext uri="{28A0092B-C50C-407E-A947-70E740481C1C}"/>
+                      </a:extLst>
+                    </a:blip>
+                    <a:stretch>
+                      <a:fillRect/>
+                    </a:stretch>
+                  </pic:blipFill>
+                  <pic:spPr>
+                    <a:xfrm>
+                      <a:off x="0" y="0"/>
+                      <a:ext cx="990000" cy="792000"/>
+                    </a:xfrm>
+                    <a:prstGeom prst="rect">
+                      <a:avLst/>
+                    </a:prstGeom>
+                  </pic:spPr>
+                </pic:pic>
+              </a:graphicData>
+            </a:graphic>
+          </wp:inline>
+        </w:drawing>
+      </w:r>
+    </w:p>
+    <w:p>
+      <w:r>
+        <w:br w:type="page"/>
+      </w:r>
+    </w:p>
+    <w:p>
+      <w:r>
+        <w:t>Hello , my name is Avi Saini
+</w:t>
+      </w:r>
+    </w:p>
+    <w:p>
+      <w:r>
+        <w:drawing>
+          <wp:inline xmlns:wp14="http://schemas.microsoft.com/office/word/2010/wordprocessingDrawing" xmlns:wp="http://schemas.openxmlformats.org/drawingml/2006/wordprocessingDrawing" distT="0" distB="0" distL="0" distR="0" wp14:editId="50D07946">
+            <wp:extent cx="990000" cy="792000"/>
+            <wp:effectExtent l="0" t="50" r="0" b="0"/>
+            <wp:docPr id="1" name="Picture 1"/>
+            <wp:cNvGraphicFramePr>
+              <a:graphicFrameLocks xmlns:a="http://schemas.openxmlformats.org/drawingml/2006/main" noChangeAspect="1"/>
+            </wp:cNvGraphicFramePr>
+            <a:graphic xmlns:a="http://schemas.openxmlformats.org/drawingml/2006/main">
+              <a:graphicData uri="http://schemas.openxmlformats.org/drawingml/2006/picture">
+                <pic:pic xmlns:pic="http://schemas.openxmlformats.org/drawingml/2006/picture">
+                  <pic:nvPicPr>
+                    <pic:cNvPr id="0" name="New Bitmap Image.jpg"/>
+                    <pic:cNvPicPr/>
+                  </pic:nvPicPr>
+                  <pic:blipFill>
+                    <a:blip xmlns:r="http://schemas.openxmlformats.org/officeDocument/2006/relationships" r:embed="R3a76bf7e28794f97" cstate="print">
+                      <a:extLst>
+                        <a:ext uri="{28A0092B-C50C-407E-A947-70E740481C1C}"/>
+                      </a:extLst>
+                    </a:blip>
+                    <a:stretch>
+                      <a:fillRect/>
+                    </a:stretch>
+                  </pic:blipFill>
+                  <pic:spPr>
+                    <a:xfrm>
+                      <a:off x="0" y="0"/>
+                      <a:ext cx="990000" cy="792000"/>
+                    </a:xfrm>
+                    <a:prstGeom prst="rect">
+                      <a:avLst/>
+                    </a:prstGeom>
+                  </pic:spPr>
+                </pic:pic>
+              </a:graphicData>
+            </a:graphic>
+          </wp:inline>
+        </w:drawing>
+      </w:r>
+    </w:p>
+    <w:p>
+      <w:r>
+        <w:br w:type="page"/>
+      </w:r>
+    </w:p>
+    <w:p>
+      <w:r>
+        <w:t>Hello , my name is Kashish Jhaveri
+</w:t>
+      </w:r>
+    </w:p>
+    <w:p>
+      <w:r>
+        <w:drawing>
+          <wp:inline xmlns:wp14="http://schemas.microsoft.com/office/word/2010/wordprocessingDrawing" xmlns:wp="http://schemas.openxmlformats.org/drawingml/2006/wordprocessingDrawing" distT="0" distB="0" distL="0" distR="0" wp14:editId="50D07946">
+            <wp:extent cx="990000" cy="792000"/>
+            <wp:effectExtent l="0" t="50" r="0" b="0"/>
+            <wp:docPr id="1" name="Picture 1"/>
+            <wp:cNvGraphicFramePr>
+              <a:graphicFrameLocks xmlns:a="http://schemas.openxmlformats.org/drawingml/2006/main" noChangeAspect="1"/>
+            </wp:cNvGraphicFramePr>
+            <a:graphic xmlns:a="http://schemas.openxmlformats.org/drawingml/2006/main">
+              <a:graphicData uri="http://schemas.openxmlformats.org/drawingml/2006/picture">
+                <pic:pic xmlns:pic="http://schemas.openxmlformats.org/drawingml/2006/picture">
+                  <pic:nvPicPr>
+                    <pic:cNvPr id="0" name="New Bitmap Image.jpg"/>
+                    <pic:cNvPicPr/>
+                  </pic:nvPicPr>
+                  <pic:blipFill>
+                    <a:blip xmlns:r="http://schemas.openxmlformats.org/officeDocument/2006/relationships" r:embed="R99b911f336dc448f" cstate="print">
+                      <a:extLst>
+                        <a:ext uri="{28A0092B-C50C-407E-A947-70E740481C1C}"/>
+                      </a:extLst>
+                    </a:blip>
+                    <a:stretch>
+                      <a:fillRect/>
+                    </a:stretch>
+                  </pic:blipFill>
+                  <pic:spPr>
+                    <a:xfrm>
+                      <a:off x="0" y="0"/>
+                      <a:ext cx="990000" cy="792000"/>
+                    </a:xfrm>
+                    <a:prstGeom prst="rect">
+                      <a:avLst/>
+                    </a:prstGeom>
+                  </pic:spPr>
+                </pic:pic>
+              </a:graphicData>
+            </a:graphic>
+          </wp:inline>
+        </w:drawing>
+      </w:r>
+    </w:p>
+    <w:p>
+      <w:r>
+        <w:br w:type="page"/>
+      </w:r>
+    </w:p>
+    <w:p>
+      <w:r>
+        <w:t>Hello , my name is Robert Routledge
+</w:t>
+      </w:r>
+    </w:p>
+    <w:p>
+      <w:r>
+        <w:drawing>
+          <wp:inline xmlns:wp14="http://schemas.microsoft.com/office/word/2010/wordprocessingDrawing" xmlns:wp="http://schemas.openxmlformats.org/drawingml/2006/wordprocessingDrawing" distT="0" distB="0" distL="0" distR="0" wp14:editId="50D07946">
+            <wp:extent cx="990000" cy="792000"/>
+            <wp:effectExtent l="0" t="50" r="0" b="0"/>
+            <wp:docPr id="1" name="Picture 1"/>
+            <wp:cNvGraphicFramePr>
+              <a:graphicFrameLocks xmlns:a="http://schemas.openxmlformats.org/drawingml/2006/main" noChangeAspect="1"/>
+            </wp:cNvGraphicFramePr>
+            <a:graphic xmlns:a="http://schemas.openxmlformats.org/drawingml/2006/main">
+              <a:graphicData uri="http://schemas.openxmlformats.org/drawingml/2006/picture">
+                <pic:pic xmlns:pic="http://schemas.openxmlformats.org/drawingml/2006/picture">
+                  <pic:nvPicPr>
+                    <pic:cNvPr id="0" name="New Bitmap Image.jpg"/>
+                    <pic:cNvPicPr/>
+                  </pic:nvPicPr>
+                  <pic:blipFill>
+                    <a:blip xmlns:r="http://schemas.openxmlformats.org/officeDocument/2006/relationships" r:embed="Ree5214f81c5f4828" cstate="print">
+                      <a:extLst>
+                        <a:ext uri="{28A0092B-C50C-407E-A947-70E740481C1C}"/>
+                      </a:extLst>
+                    </a:blip>
+                    <a:stretch>
+                      <a:fillRect/>
+                    </a:stretch>
+                  </pic:blipFill>
+                  <pic:spPr>
+                    <a:xfrm>
+                      <a:off x="0" y="0"/>
+                      <a:ext cx="990000" cy="792000"/>
+                    </a:xfrm>
+                    <a:prstGeom prst="rect">
+                      <a:avLst/>
+                    </a:prstGeom>
+                  </pic:spPr>
+                </pic:pic>
+              </a:graphicData>
+            </a:graphic>
+          </wp:inline>
+        </w:drawing>
+      </w:r>
+    </w:p>
+    <w:p>
+      <w:r>
+        <w:br w:type="page"/>
+      </w:r>
+    </w:p>
+    <w:p>
+      <w:r>
+        <w:t>Hello , my name is Sahiba Sachdeva
+</w:t>
+      </w:r>
+    </w:p>
+    <w:p>
+      <w:r>
+        <w:drawing>
+          <wp:inline xmlns:wp14="http://schemas.microsoft.com/office/word/2010/wordprocessingDrawing" xmlns:wp="http://schemas.openxmlformats.org/drawingml/2006/wordprocessingDrawing" distT="0" distB="0" distL="0" distR="0" wp14:editId="50D07946">
+            <wp:extent cx="990000" cy="792000"/>
+            <wp:effectExtent l="0" t="50" r="0" b="0"/>
+            <wp:docPr id="1" name="Picture 1"/>
+            <wp:cNvGraphicFramePr>
+              <a:graphicFrameLocks xmlns:a="http://schemas.openxmlformats.org/drawingml/2006/main" noChangeAspect="1"/>
+            </wp:cNvGraphicFramePr>
+            <a:graphic xmlns:a="http://schemas.openxmlformats.org/drawingml/2006/main">
+              <a:graphicData uri="http://schemas.openxmlformats.org/drawingml/2006/picture">
+                <pic:pic xmlns:pic="http://schemas.openxmlformats.org/drawingml/2006/picture">
+                  <pic:nvPicPr>
+                    <pic:cNvPr id="0" name="New Bitmap Image.jpg"/>
+                    <pic:cNvPicPr/>
+                  </pic:nvPicPr>
+                  <pic:blipFill>
+                    <a:blip xmlns:r="http://schemas.openxmlformats.org/officeDocument/2006/relationships" r:embed="R9797d765782d4c17" cstate="print">
+                      <a:extLst>
+                        <a:ext uri="{28A0092B-C50C-407E-A947-70E740481C1C}"/>
+                      </a:extLst>
+                    </a:blip>
+                    <a:stretch>
+                      <a:fillRect/>
+                    </a:stretch>
+                  </pic:blipFill>
+                  <pic:spPr>
+                    <a:xfrm>
+                      <a:off x="0" y="0"/>
+                      <a:ext cx="990000" cy="792000"/>
+                    </a:xfrm>
+                    <a:prstGeom prst="rect">
+                      <a:avLst/>
+                    </a:prstGeom>
+                  </pic:spPr>
+                </pic:pic>
+              </a:graphicData>
+            </a:graphic>
+          </wp:inline>
+        </w:drawing>
+      </w:r>
+    </w:p>
+    <w:p>
+      <w:r>
+        <w:br w:type="page"/>
+      </w:r>
+    </w:p>
+    <w:p>
+      <w:r>
+        <w:t>Hello , my name is Sofiya Raju
+</w:t>
+      </w:r>
+    </w:p>
+    <w:p>
+      <w:r>
+        <w:drawing>
+          <wp:inline xmlns:wp14="http://schemas.microsoft.com/office/word/2010/wordprocessingDrawing" xmlns:wp="http://schemas.openxmlformats.org/drawingml/2006/wordprocessingDrawing" distT="0" distB="0" distL="0" distR="0" wp14:editId="50D07946">
+            <wp:extent cx="990000" cy="792000"/>
+            <wp:effectExtent l="0" t="50" r="0" b="0"/>
+            <wp:docPr id="1" name="Picture 1"/>
+            <wp:cNvGraphicFramePr>
+              <a:graphicFrameLocks xmlns:a="http://schemas.openxmlformats.org/drawingml/2006/main" noChangeAspect="1"/>
+            </wp:cNvGraphicFramePr>
+            <a:graphic xmlns:a="http://schemas.openxmlformats.org/drawingml/2006/main">
+              <a:graphicData uri="http://schemas.openxmlformats.org/drawingml/2006/picture">
+                <pic:pic xmlns:pic="http://schemas.openxmlformats.org/drawingml/2006/picture">
+                  <pic:nvPicPr>
+                    <pic:cNvPr id="0" name="New Bitmap Image.jpg"/>
+                    <pic:cNvPicPr/>
+                  </pic:nvPicPr>
+                  <pic:blipFill>
+                    <a:blip xmlns:r="http://schemas.openxmlformats.org/officeDocument/2006/relationships" r:embed="Re1dc1b9b7beb47a0" cstate="print">
+                      <a:extLst>
+                        <a:ext uri="{28A0092B-C50C-407E-A947-70E740481C1C}"/>
+                      </a:extLst>
+                    </a:blip>
+                    <a:stretch>
+                      <a:fillRect/>
+                    </a:stretch>
+                  </pic:blipFill>
+                  <pic:spPr>
+                    <a:xfrm>
+                      <a:off x="0" y="0"/>
+                      <a:ext cx="990000" cy="792000"/>
+                    </a:xfrm>
+                    <a:prstGeom prst="rect">
+                      <a:avLst/>
+                    </a:prstGeom>
+                  </pic:spPr>
+                </pic:pic>
+              </a:graphicData>
+            </a:graphic>
+          </wp:inline>
+        </w:drawing>
+      </w:r>
+    </w:p>
+    <w:p>
+      <w:r>
+        <w:br w:type="page"/>
+      </w:r>
+    </w:p>
+    <w:p>
+      <w:r>
+        <w:t>Hello , my name is Sony Varghese
+</w:t>
+      </w:r>
+    </w:p>
+    <w:p>
+      <w:r>
+        <w:drawing>
+          <wp:inline xmlns:wp14="http://schemas.microsoft.com/office/word/2010/wordprocessingDrawing" xmlns:wp="http://schemas.openxmlformats.org/drawingml/2006/wordprocessingDrawing" distT="0" distB="0" distL="0" distR="0" wp14:editId="50D07946">
+            <wp:extent cx="990000" cy="792000"/>
+            <wp:effectExtent l="0" t="50" r="0" b="0"/>
+            <wp:docPr id="1" name="Picture 1"/>
+            <wp:cNvGraphicFramePr>
+              <a:graphicFrameLocks xmlns:a="http://schemas.openxmlformats.org/drawingml/2006/main" noChangeAspect="1"/>
+            </wp:cNvGraphicFramePr>
+            <a:graphic xmlns:a="http://schemas.openxmlformats.org/drawingml/2006/main">
+              <a:graphicData uri="http://schemas.openxmlformats.org/drawingml/2006/picture">
+                <pic:pic xmlns:pic="http://schemas.openxmlformats.org/drawingml/2006/picture">
+                  <pic:nvPicPr>
+                    <pic:cNvPr id="0" name="New Bitmap Image.jpg"/>
+                    <pic:cNvPicPr/>
+                  </pic:nvPicPr>
+                  <pic:blipFill>
+                    <a:blip xmlns:r="http://schemas.openxmlformats.org/officeDocument/2006/relationships" r:embed="R50f81c67c5884453" cstate="print">
+                      <a:extLst>
+                        <a:ext uri="{28A0092B-C50C-407E-A947-70E740481C1C}"/>
+                      </a:extLst>
+                    </a:blip>
+                    <a:stretch>
+                      <a:fillRect/>
+                    </a:stretch>
+                  </pic:blipFill>
+                  <pic:spPr>
+                    <a:xfrm>
+                      <a:off x="0" y="0"/>
+                      <a:ext cx="990000" cy="792000"/>
+                    </a:xfrm>
+                    <a:prstGeom prst="rect">
+                      <a:avLst/>
+                    </a:prstGeom>
+                  </pic:spPr>
+                </pic:pic>
+              </a:graphicData>
+            </a:graphic>
+          </wp:inline>
+        </w:drawing>
+      </w:r>
+    </w:p>
+    <w:p>
+      <w:r>
+        <w:br w:type="page"/>
+      </w:r>
+    </w:p>
+    <w:p>
+      <w:r>
+        <w:t>Hello , my name is Krishnapriya Sarojam
+</w:t>
+      </w:r>
+    </w:p>
+    <w:p>
+      <w:r>
+        <w:drawing>
+          <wp:inline xmlns:wp14="http://schemas.microsoft.com/office/word/2010/wordprocessingDrawing" xmlns:wp="http://schemas.openxmlformats.org/drawingml/2006/wordprocessingDrawing" distT="0" distB="0" distL="0" distR="0" wp14:editId="50D07946">
+            <wp:extent cx="990000" cy="792000"/>
+            <wp:effectExtent l="0" t="50" r="0" b="0"/>
+            <wp:docPr id="1" name="Picture 1"/>
+            <wp:cNvGraphicFramePr>
+              <a:graphicFrameLocks xmlns:a="http://schemas.openxmlformats.org/drawingml/2006/main" noChangeAspect="1"/>
+            </wp:cNvGraphicFramePr>
+            <a:graphic xmlns:a="http://schemas.openxmlformats.org/drawingml/2006/main">
+              <a:graphicData uri="http://schemas.openxmlformats.org/drawingml/2006/picture">
+                <pic:pic xmlns:pic="http://schemas.openxmlformats.org/drawingml/2006/picture">
+                  <pic:nvPicPr>
+                    <pic:cNvPr id="0" name="New Bitmap Image.jpg"/>
+                    <pic:cNvPicPr/>
+                  </pic:nvPicPr>
+                  <pic:blipFill>
+                    <a:blip xmlns:r="http://schemas.openxmlformats.org/officeDocument/2006/relationships" r:embed="R8c3dfc35d3174c33" cstate="print">
+                      <a:extLst>
+                        <a:ext uri="{28A0092B-C50C-407E-A947-70E740481C1C}"/>
+                      </a:extLst>
+                    </a:blip>
+                    <a:stretch>
+                      <a:fillRect/>
+                    </a:stretch>
+                  </pic:blipFill>
+                  <pic:spPr>
+                    <a:xfrm>
+                      <a:off x="0" y="0"/>
+                      <a:ext cx="990000" cy="792000"/>
+                    </a:xfrm>
+                    <a:prstGeom prst="rect">
+                      <a:avLst/>
+                    </a:prstGeom>
+                  </pic:spPr>
+                </pic:pic>
+              </a:graphicData>
+            </a:graphic>
+          </wp:inline>
+        </w:drawing>
+      </w:r>
+    </w:p>
+    <w:p>
+      <w:r>
+        <w:br w:type="page"/>
+      </w:r>
+    </w:p>
+    <w:p>
+      <w:r>
+        <w:t>Hello , my name is SargunSingh Walia
+</w:t>
+      </w:r>
+    </w:p>
+    <w:p>
+      <w:r>
+        <w:drawing>
+          <wp:inline xmlns:wp14="http://schemas.microsoft.com/office/word/2010/wordprocessingDrawing" xmlns:wp="http://schemas.openxmlformats.org/drawingml/2006/wordprocessingDrawing" distT="0" distB="0" distL="0" distR="0" wp14:editId="50D07946">
+            <wp:extent cx="990000" cy="792000"/>
+            <wp:effectExtent l="0" t="50" r="0" b="0"/>
+            <wp:docPr id="1" name="Picture 1"/>
+            <wp:cNvGraphicFramePr>
+              <a:graphicFrameLocks xmlns:a="http://schemas.openxmlformats.org/drawingml/2006/main" noChangeAspect="1"/>
+            </wp:cNvGraphicFramePr>
+            <a:graphic xmlns:a="http://schemas.openxmlformats.org/drawingml/2006/main">
+              <a:graphicData uri="http://schemas.openxmlformats.org/drawingml/2006/picture">
+                <pic:pic xmlns:pic="http://schemas.openxmlformats.org/drawingml/2006/picture">
+                  <pic:nvPicPr>
+                    <pic:cNvPr id="0" name="New Bitmap Image.jpg"/>
+                    <pic:cNvPicPr/>
+                  </pic:nvPicPr>
+                  <pic:blipFill>
+                    <a:blip xmlns:r="http://schemas.openxmlformats.org/officeDocument/2006/relationships" r:embed="R0980bdf6231d48c4" cstate="print">
+                      <a:extLst>
+                        <a:ext uri="{28A0092B-C50C-407E-A947-70E740481C1C}"/>
+                      </a:extLst>
+                    </a:blip>
+                    <a:stretch>
+                      <a:fillRect/>
+                    </a:stretch>
+                  </pic:blipFill>
+                  <pic:spPr>
+                    <a:xfrm>
+                      <a:off x="0" y="0"/>
+                      <a:ext cx="990000" cy="792000"/>
+                    </a:xfrm>
+                    <a:prstGeom prst="rect">
+                      <a:avLst/>
+                    </a:prstGeom>
+                  </pic:spPr>
+                </pic:pic>
+              </a:graphicData>
+            </a:graphic>
+          </wp:inline>
+        </w:drawing>
+      </w:r>
+    </w:p>
+    <w:p>
+      <w:r>
+        <w:br w:type="page"/>
+      </w:r>
+    </w:p>
+    <w:p>
+      <w:r>
+        <w:t>Hello , my name is Nikhil Patel
+</w:t>
+      </w:r>
+    </w:p>
+    <w:p>
+      <w:r>
+        <w:drawing>
+          <wp:inline xmlns:wp14="http://schemas.microsoft.com/office/word/2010/wordprocessingDrawing" xmlns:wp="http://schemas.openxmlformats.org/drawingml/2006/wordprocessingDrawing" distT="0" distB="0" distL="0" distR="0" wp14:editId="50D07946">
+            <wp:extent cx="990000" cy="792000"/>
+            <wp:effectExtent l="0" t="50" r="0" b="0"/>
+            <wp:docPr id="1" name="Picture 1"/>
+            <wp:cNvGraphicFramePr>
+              <a:graphicFrameLocks xmlns:a="http://schemas.openxmlformats.org/drawingml/2006/main" noChangeAspect="1"/>
+            </wp:cNvGraphicFramePr>
+            <a:graphic xmlns:a="http://schemas.openxmlformats.org/drawingml/2006/main">
+              <a:graphicData uri="http://schemas.openxmlformats.org/drawingml/2006/picture">
+                <pic:pic xmlns:pic="http://schemas.openxmlformats.org/drawingml/2006/picture">
+                  <pic:nvPicPr>
+                    <pic:cNvPr id="0" name="New Bitmap Image.jpg"/>
+                    <pic:cNvPicPr/>
+                  </pic:nvPicPr>
+                  <pic:blipFill>
+                    <a:blip xmlns:r="http://schemas.openxmlformats.org/officeDocument/2006/relationships" r:embed="R879d20b8315f4c06" cstate="print">
+                      <a:extLst>
+                        <a:ext uri="{28A0092B-C50C-407E-A947-70E740481C1C}"/>
+                      </a:extLst>
+                    </a:blip>
+                    <a:stretch>
+                      <a:fillRect/>
+                    </a:stretch>
+                  </pic:blipFill>
+                  <pic:spPr>
+                    <a:xfrm>
+                      <a:off x="0" y="0"/>
+                      <a:ext cx="990000" cy="792000"/>
+                    </a:xfrm>
+                    <a:prstGeom prst="rect">
+                      <a:avLst/>
+                    </a:prstGeom>
+                  </pic:spPr>
+                </pic:pic>
+              </a:graphicData>
+            </a:graphic>
+          </wp:inline>
+        </w:drawing>
+      </w:r>
+    </w:p>
+    <w:p>
+      <w:r>
+        <w:br w:type="page"/>
+      </w:r>
+    </w:p>
+    <w:p>
+      <w:r>
+        <w:t>Hello , my name is Gurminder Singh
+</w:t>
+      </w:r>
+    </w:p>
+    <w:p>
+      <w:r>
+        <w:drawing>
+          <wp:inline xmlns:wp14="http://schemas.microsoft.com/office/word/2010/wordprocessingDrawing" xmlns:wp="http://schemas.openxmlformats.org/drawingml/2006/wordprocessingDrawing" distT="0" distB="0" distL="0" distR="0" wp14:editId="50D07946">
+            <wp:extent cx="990000" cy="792000"/>
+            <wp:effectExtent l="0" t="50" r="0" b="0"/>
+            <wp:docPr id="1" name="Picture 1"/>
+            <wp:cNvGraphicFramePr>
+              <a:graphicFrameLocks xmlns:a="http://schemas.openxmlformats.org/drawingml/2006/main" noChangeAspect="1"/>
+            </wp:cNvGraphicFramePr>
+            <a:graphic xmlns:a="http://schemas.openxmlformats.org/drawingml/2006/main">
+              <a:graphicData uri="http://schemas.openxmlformats.org/drawingml/2006/picture">
+                <pic:pic xmlns:pic="http://schemas.openxmlformats.org/drawingml/2006/picture">
+                  <pic:nvPicPr>
+                    <pic:cNvPr id="0" name="New Bitmap Image.jpg"/>
+                    <pic:cNvPicPr/>
+                  </pic:nvPicPr>
+                  <pic:blipFill>
+                    <a:blip xmlns:r="http://schemas.openxmlformats.org/officeDocument/2006/relationships" r:embed="R67170b77697a45ad" cstate="print">
+                      <a:extLst>
+                        <a:ext uri="{28A0092B-C50C-407E-A947-70E740481C1C}"/>
+                      </a:extLst>
+                    </a:blip>
+                    <a:stretch>
+                      <a:fillRect/>
+                    </a:stretch>
+                  </pic:blipFill>
+                  <pic:spPr>
+                    <a:xfrm>
+                      <a:off x="0" y="0"/>
+                      <a:ext cx="990000" cy="792000"/>
+                    </a:xfrm>
+                    <a:prstGeom prst="rect">
+                      <a:avLst/>
+                    </a:prstGeom>
+                  </pic:spPr>
+                </pic:pic>
+              </a:graphicData>
+            </a:graphic>
+          </wp:inline>
+        </w:drawing>
+      </w:r>
+    </w:p>
+    <w:p>
+      <w:r>
+        <w:br w:type="page"/>
+      </w:r>
+    </w:p>
+    <w:p>
+      <w:r>
+        <w:t>Hello , my name is Vrunda Patel
+</w:t>
+      </w:r>
+    </w:p>
+    <w:p>
+      <w:r>
+        <w:drawing>
+          <wp:inline xmlns:wp14="http://schemas.microsoft.com/office/word/2010/wordprocessingDrawing" xmlns:wp="http://schemas.openxmlformats.org/drawingml/2006/wordprocessingDrawing" distT="0" distB="0" distL="0" distR="0" wp14:editId="50D07946">
+            <wp:extent cx="990000" cy="792000"/>
+            <wp:effectExtent l="0" t="50" r="0" b="0"/>
+            <wp:docPr id="1" name="Picture 1"/>
+            <wp:cNvGraphicFramePr>
+              <a:graphicFrameLocks xmlns:a="http://schemas.openxmlformats.org/drawingml/2006/main" noChangeAspect="1"/>
+            </wp:cNvGraphicFramePr>
+            <a:graphic xmlns:a="http://schemas.openxmlformats.org/drawingml/2006/main">
+              <a:graphicData uri="http://schemas.openxmlformats.org/drawingml/2006/picture">
+                <pic:pic xmlns:pic="http://schemas.openxmlformats.org/drawingml/2006/picture">
+                  <pic:nvPicPr>
+                    <pic:cNvPr id="0" name="New Bitmap Image.jpg"/>
+                    <pic:cNvPicPr/>
+                  </pic:nvPicPr>
+                  <pic:blipFill>
+                    <a:blip xmlns:r="http://schemas.openxmlformats.org/officeDocument/2006/relationships" r:embed="R1bdfd0c5824a4149" cstate="print">
+                      <a:extLst>
+                        <a:ext uri="{28A0092B-C50C-407E-A947-70E740481C1C}"/>
+                      </a:extLst>
+                    </a:blip>
+                    <a:stretch>
+                      <a:fillRect/>
+                    </a:stretch>
+                  </pic:blipFill>
+                  <pic:spPr>
+                    <a:xfrm>
+                      <a:off x="0" y="0"/>
+                      <a:ext cx="990000" cy="792000"/>
+                    </a:xfrm>
+                    <a:prstGeom prst="rect">
+                      <a:avLst/>
+                    </a:prstGeom>
+                  </pic:spPr>
+                </pic:pic>
+              </a:graphicData>
+            </a:graphic>
+          </wp:inline>
+        </w:drawing>
+      </w:r>
+    </w:p>
+    <w:p>
+      <w:r>
+        <w:br w:type="page"/>
+      </w:r>
+    </w:p>
+    <w:p>
+      <w:r>
+        <w:t>Hello , my name is Vrushabh Patel
+</w:t>
+      </w:r>
+    </w:p>
+    <w:p>
+      <w:r>
+        <w:drawing>
+          <wp:inline xmlns:wp14="http://schemas.microsoft.com/office/word/2010/wordprocessingDrawing" xmlns:wp="http://schemas.openxmlformats.org/drawingml/2006/wordprocessingDrawing" distT="0" distB="0" distL="0" distR="0" wp14:editId="50D07946">
+            <wp:extent cx="990000" cy="792000"/>
+            <wp:effectExtent l="0" t="50" r="0" b="0"/>
+            <wp:docPr id="1" name="Picture 1"/>
+            <wp:cNvGraphicFramePr>
+              <a:graphicFrameLocks xmlns:a="http://schemas.openxmlformats.org/drawingml/2006/main" noChangeAspect="1"/>
+            </wp:cNvGraphicFramePr>
+            <a:graphic xmlns:a="http://schemas.openxmlformats.org/drawingml/2006/main">
+              <a:graphicData uri="http://schemas.openxmlformats.org/drawingml/2006/picture">
+                <pic:pic xmlns:pic="http://schemas.openxmlformats.org/drawingml/2006/picture">
+                  <pic:nvPicPr>
+                    <pic:cNvPr id="0" name="New Bitmap Image.jpg"/>
+                    <pic:cNvPicPr/>
+                  </pic:nvPicPr>
+                  <pic:blipFill>
+                    <a:blip xmlns:r="http://schemas.openxmlformats.org/officeDocument/2006/relationships" r:embed="R2956c66242664874" cstate="print">
                       <a:extLst>
                         <a:ext uri="{28A0092B-C50C-407E-A947-70E740481C1C}"/>
                       </a:extLst>

</xml_diff>